<commit_message>
feat: change báo cáo
</commit_message>
<xml_diff>
--- a/bao_cao/BaoCao_IRS_Course_DeTai02.docx
+++ b/bao_cao/BaoCao_IRS_Course_DeTai02.docx
@@ -547,23 +547,7 @@
                 <w:rFonts w:cs="Times New Roman"/>
                 <w:szCs w:val="26"/>
               </w:rPr>
-              <w:t xml:space="preserve">Phạm </w:t>
-            </w:r>
-            <w:proofErr w:type="spellStart"/>
-            <w:r>
-              <w:rPr>
-                <w:rFonts w:cs="Times New Roman"/>
-                <w:szCs w:val="26"/>
-              </w:rPr>
-              <w:t>Thế</w:t>
-            </w:r>
-            <w:proofErr w:type="spellEnd"/>
-            <w:r>
-              <w:rPr>
-                <w:rFonts w:cs="Times New Roman"/>
-                <w:szCs w:val="26"/>
-              </w:rPr>
-              <w:t xml:space="preserve"> Anh </w:t>
+              <w:t xml:space="preserve">Phạm Thế Anh </w:t>
             </w:r>
             <w:proofErr w:type="spellStart"/>
             <w:r>
@@ -1664,8 +1648,17 @@
                 <w:rFonts w:cs="Times New Roman"/>
                 <w:szCs w:val="26"/>
               </w:rPr>
-              <w:t>Nguyễn Văn A</w:t>
-            </w:r>
+              <w:t xml:space="preserve">Phạm Thế Anh </w:t>
+            </w:r>
+            <w:proofErr w:type="spellStart"/>
+            <w:r>
+              <w:rPr>
+                <w:rFonts w:cs="Times New Roman"/>
+                <w:szCs w:val="26"/>
+              </w:rPr>
+              <w:t>Phú</w:t>
+            </w:r>
+            <w:proofErr w:type="spellEnd"/>
           </w:p>
         </w:tc>
       </w:tr>
@@ -3863,21 +3856,7 @@
                 <w:rStyle w:val="Hyperlink"/>
                 <w:noProof/>
               </w:rPr>
-              <w:t>2.2.1. Trọng số từ (TF - Ter</w:t>
-            </w:r>
-            <w:r>
-              <w:rPr>
-                <w:rStyle w:val="Hyperlink"/>
-                <w:noProof/>
-              </w:rPr>
-              <w:t>m</w:t>
-            </w:r>
-            <w:r>
-              <w:rPr>
-                <w:rStyle w:val="Hyperlink"/>
-                <w:noProof/>
-              </w:rPr>
-              <w:t xml:space="preserve"> Frequency)</w:t>
+              <w:t>2.2.1. Trọng số từ (TF - Term Frequency)</w:t>
             </w:r>
             <w:r>
               <w:rPr>
@@ -5015,13 +4994,7 @@
               <w:rPr>
                 <w:rStyle w:val="Hyperlink"/>
               </w:rPr>
-              <w:t>TÀI LIỆU THAM KHẢ</w:t>
-            </w:r>
-            <w:r>
-              <w:rPr>
-                <w:rStyle w:val="Hyperlink"/>
-              </w:rPr>
-              <w:t>O</w:t>
+              <w:t>TÀI LIỆU THAM KHẢO</w:t>
             </w:r>
             <w:r>
               <w:rPr>
@@ -6438,51 +6411,25 @@
       <w:r>
         <w:t xml:space="preserve"> </w:t>
       </w:r>
-      <w:r>
-        <w:fldChar w:fldCharType="begin"/>
-      </w:r>
-      <w:r>
-        <w:instrText xml:space="preserve"> STYLEREF 1 \s </w:instrText>
-      </w:r>
-      <w:r>
-        <w:fldChar w:fldCharType="separate"/>
-      </w:r>
-      <w:r>
-        <w:rPr>
-          <w:noProof/>
-        </w:rPr>
-        <w:t>1</w:t>
-      </w:r>
-      <w:r>
-        <w:rPr>
-          <w:noProof/>
-        </w:rPr>
-        <w:fldChar w:fldCharType="end"/>
-      </w:r>
+      <w:fldSimple w:instr=" STYLEREF 1 \s ">
+        <w:r>
+          <w:rPr>
+            <w:noProof/>
+          </w:rPr>
+          <w:t>1</w:t>
+        </w:r>
+      </w:fldSimple>
       <w:r>
         <w:t>.</w:t>
       </w:r>
-      <w:r>
-        <w:fldChar w:fldCharType="begin"/>
-      </w:r>
-      <w:r>
-        <w:instrText xml:space="preserve"> SEQ Bảng \* ARABIC \s 1 </w:instrText>
-      </w:r>
-      <w:r>
-        <w:fldChar w:fldCharType="separate"/>
-      </w:r>
-      <w:r>
-        <w:rPr>
-          <w:noProof/>
-        </w:rPr>
-        <w:t>1</w:t>
-      </w:r>
-      <w:r>
-        <w:rPr>
-          <w:noProof/>
-        </w:rPr>
-        <w:fldChar w:fldCharType="end"/>
-      </w:r>
+      <w:fldSimple w:instr=" SEQ Bảng \* ARABIC \s 1 ">
+        <w:r>
+          <w:rPr>
+            <w:noProof/>
+          </w:rPr>
+          <w:t>1</w:t>
+        </w:r>
+      </w:fldSimple>
       <w:r>
         <w:t xml:space="preserve">. </w:t>
       </w:r>
@@ -7079,51 +7026,25 @@
       <w:r>
         <w:t xml:space="preserve"> </w:t>
       </w:r>
-      <w:r>
-        <w:fldChar w:fldCharType="begin"/>
-      </w:r>
-      <w:r>
-        <w:instrText xml:space="preserve"> STYLEREF 1 \s </w:instrText>
-      </w:r>
-      <w:r>
-        <w:fldChar w:fldCharType="separate"/>
-      </w:r>
-      <w:r>
-        <w:rPr>
-          <w:noProof/>
-        </w:rPr>
-        <w:t>1</w:t>
-      </w:r>
-      <w:r>
-        <w:rPr>
-          <w:noProof/>
-        </w:rPr>
-        <w:fldChar w:fldCharType="end"/>
-      </w:r>
+      <w:fldSimple w:instr=" STYLEREF 1 \s ">
+        <w:r>
+          <w:rPr>
+            <w:noProof/>
+          </w:rPr>
+          <w:t>1</w:t>
+        </w:r>
+      </w:fldSimple>
       <w:r>
         <w:t>.</w:t>
       </w:r>
-      <w:r>
-        <w:fldChar w:fldCharType="begin"/>
-      </w:r>
-      <w:r>
-        <w:instrText xml:space="preserve"> SEQ Bảng \* ARABIC \s 1 </w:instrText>
-      </w:r>
-      <w:r>
-        <w:fldChar w:fldCharType="separate"/>
-      </w:r>
-      <w:r>
-        <w:rPr>
-          <w:noProof/>
-        </w:rPr>
-        <w:t>2</w:t>
-      </w:r>
-      <w:r>
-        <w:rPr>
-          <w:noProof/>
-        </w:rPr>
-        <w:fldChar w:fldCharType="end"/>
-      </w:r>
+      <w:fldSimple w:instr=" SEQ Bảng \* ARABIC \s 1 ">
+        <w:r>
+          <w:rPr>
+            <w:noProof/>
+          </w:rPr>
+          <w:t>2</w:t>
+        </w:r>
+      </w:fldSimple>
       <w:bookmarkEnd w:id="10"/>
       <w:r>
         <w:t xml:space="preserve">. </w:t>
@@ -7806,51 +7727,25 @@
             <w:r>
               <w:t xml:space="preserve"> </w:t>
             </w:r>
-            <w:r>
-              <w:fldChar w:fldCharType="begin"/>
-            </w:r>
-            <w:r>
-              <w:instrText xml:space="preserve"> STYLEREF 1 \s </w:instrText>
-            </w:r>
-            <w:r>
-              <w:fldChar w:fldCharType="separate"/>
-            </w:r>
-            <w:r>
-              <w:rPr>
-                <w:noProof/>
-              </w:rPr>
-              <w:t>1</w:t>
-            </w:r>
-            <w:r>
-              <w:rPr>
-                <w:noProof/>
-              </w:rPr>
-              <w:fldChar w:fldCharType="end"/>
-            </w:r>
+            <w:fldSimple w:instr=" STYLEREF 1 \s ">
+              <w:r>
+                <w:rPr>
+                  <w:noProof/>
+                </w:rPr>
+                <w:t>1</w:t>
+              </w:r>
+            </w:fldSimple>
             <w:r>
               <w:t>.</w:t>
             </w:r>
-            <w:r>
-              <w:fldChar w:fldCharType="begin"/>
-            </w:r>
-            <w:r>
-              <w:instrText xml:space="preserve"> SEQ Hình \* ARABIC \s 1 </w:instrText>
-            </w:r>
-            <w:r>
-              <w:fldChar w:fldCharType="separate"/>
-            </w:r>
-            <w:r>
-              <w:rPr>
-                <w:noProof/>
-              </w:rPr>
-              <w:t>1</w:t>
-            </w:r>
-            <w:r>
-              <w:rPr>
-                <w:noProof/>
-              </w:rPr>
-              <w:fldChar w:fldCharType="end"/>
-            </w:r>
+            <w:fldSimple w:instr=" SEQ Hình \* ARABIC \s 1 ">
+              <w:r>
+                <w:rPr>
+                  <w:noProof/>
+                </w:rPr>
+                <w:t>1</w:t>
+              </w:r>
+            </w:fldSimple>
             <w:bookmarkEnd w:id="13"/>
             <w:r>
               <w:t xml:space="preserve">. </w:t>
@@ -7959,51 +7854,25 @@
             <w:r>
               <w:t xml:space="preserve"> </w:t>
             </w:r>
-            <w:r>
-              <w:fldChar w:fldCharType="begin"/>
-            </w:r>
-            <w:r>
-              <w:instrText xml:space="preserve"> STYLEREF 1 \s </w:instrText>
-            </w:r>
-            <w:r>
-              <w:fldChar w:fldCharType="separate"/>
-            </w:r>
-            <w:r>
-              <w:rPr>
-                <w:noProof/>
-              </w:rPr>
-              <w:t>1</w:t>
-            </w:r>
-            <w:r>
-              <w:rPr>
-                <w:noProof/>
-              </w:rPr>
-              <w:fldChar w:fldCharType="end"/>
-            </w:r>
+            <w:fldSimple w:instr=" STYLEREF 1 \s ">
+              <w:r>
+                <w:rPr>
+                  <w:noProof/>
+                </w:rPr>
+                <w:t>1</w:t>
+              </w:r>
+            </w:fldSimple>
             <w:r>
               <w:t>.</w:t>
             </w:r>
-            <w:r>
-              <w:fldChar w:fldCharType="begin"/>
-            </w:r>
-            <w:r>
-              <w:instrText xml:space="preserve"> SEQ Hình \* ARABIC \s 1 </w:instrText>
-            </w:r>
-            <w:r>
-              <w:fldChar w:fldCharType="separate"/>
-            </w:r>
-            <w:r>
-              <w:rPr>
-                <w:noProof/>
-              </w:rPr>
-              <w:t>2</w:t>
-            </w:r>
-            <w:r>
-              <w:rPr>
-                <w:noProof/>
-              </w:rPr>
-              <w:fldChar w:fldCharType="end"/>
-            </w:r>
+            <w:fldSimple w:instr=" SEQ Hình \* ARABIC \s 1 ">
+              <w:r>
+                <w:rPr>
+                  <w:noProof/>
+                </w:rPr>
+                <w:t>2</w:t>
+              </w:r>
+            </w:fldSimple>
             <w:r>
               <w:t xml:space="preserve">. </w:t>
             </w:r>
@@ -12198,7 +12067,35 @@
         <w:rPr>
           <w:rFonts w:eastAsiaTheme="minorEastAsia"/>
         </w:rPr>
-        <w:t xml:space="preserve"> =&gt; sẽ được </w:t>
+        <w:t xml:space="preserve"> =&gt; </w:t>
+      </w:r>
+      <w:proofErr w:type="spellStart"/>
+      <w:r>
+        <w:rPr>
+          <w:rFonts w:eastAsiaTheme="minorEastAsia"/>
+        </w:rPr>
+        <w:t>sẽ</w:t>
+      </w:r>
+      <w:proofErr w:type="spellEnd"/>
+      <w:r>
+        <w:rPr>
+          <w:rFonts w:eastAsiaTheme="minorEastAsia"/>
+        </w:rPr>
+        <w:t xml:space="preserve"> </w:t>
+      </w:r>
+      <w:proofErr w:type="spellStart"/>
+      <w:r>
+        <w:rPr>
+          <w:rFonts w:eastAsiaTheme="minorEastAsia"/>
+        </w:rPr>
+        <w:t>được</w:t>
+      </w:r>
+      <w:proofErr w:type="spellEnd"/>
+      <w:r>
+        <w:rPr>
+          <w:rFonts w:eastAsiaTheme="minorEastAsia"/>
+        </w:rPr>
+        <w:t xml:space="preserve"> </w:t>
       </w:r>
       <w:proofErr w:type="spellStart"/>
       <w:r>
@@ -24529,11 +24426,11 @@
       </w:r>
       <w:proofErr w:type="spellEnd"/>
       <w:r>
-        <w:t>. T</w:t>
-      </w:r>
-      <w:proofErr w:type="spellStart"/>
-      <w:r>
-        <w:t>ừ</w:t>
+        <w:t xml:space="preserve">. </w:t>
+      </w:r>
+      <w:proofErr w:type="spellStart"/>
+      <w:r>
+        <w:t>Từ</w:t>
       </w:r>
       <w:proofErr w:type="spellEnd"/>
       <w:r>
@@ -25164,42 +25061,14 @@
         <w:rPr>
           <w:rFonts w:eastAsiaTheme="minorEastAsia"/>
         </w:rPr>
-        <w:t xml:space="preserve"> </w:t>
-      </w:r>
-      <w:proofErr w:type="spellStart"/>
-      <w:r>
-        <w:rPr>
-          <w:rFonts w:eastAsiaTheme="minorEastAsia"/>
-        </w:rPr>
-        <w:t>và</w:t>
-      </w:r>
-      <w:proofErr w:type="spellEnd"/>
-      <w:r>
-        <w:rPr>
-          <w:rFonts w:eastAsiaTheme="minorEastAsia"/>
-        </w:rPr>
-        <w:t xml:space="preserve"> </w:t>
-      </w:r>
-      <w:proofErr w:type="spellStart"/>
-      <w:r>
-        <w:rPr>
-          <w:rFonts w:eastAsiaTheme="minorEastAsia"/>
-        </w:rPr>
-        <w:t>truy</w:t>
-      </w:r>
-      <w:proofErr w:type="spellEnd"/>
-      <w:r>
-        <w:rPr>
-          <w:rFonts w:eastAsiaTheme="minorEastAsia"/>
-        </w:rPr>
-        <w:t xml:space="preserve"> </w:t>
-      </w:r>
-      <w:proofErr w:type="spellStart"/>
-      <w:r>
-        <w:rPr>
-          <w:rFonts w:eastAsiaTheme="minorEastAsia"/>
-        </w:rPr>
-        <w:t>vấn</w:t>
+        <w:t xml:space="preserve"> và truy v</w:t>
+      </w:r>
+      <w:proofErr w:type="spellStart"/>
+      <w:r>
+        <w:rPr>
+          <w:rFonts w:eastAsiaTheme="minorEastAsia"/>
+        </w:rPr>
+        <w:t>ấn</w:t>
       </w:r>
       <w:proofErr w:type="spellEnd"/>
       <w:r>
@@ -32268,7 +32137,13 @@
         <w:rPr>
           <w:b/>
         </w:rPr>
-        <w:t xml:space="preserve"> System</w:t>
+        <w:t xml:space="preserve"> </w:t>
+      </w:r>
+      <w:r>
+        <w:rPr>
+          <w:bCs/>
+        </w:rPr>
+        <w:t>System</w:t>
       </w:r>
       <w:r>
         <w:t xml:space="preserve">) </w:t>
@@ -32535,7 +32410,7 @@
       <w:proofErr w:type="spellStart"/>
       <w:r>
         <w:rPr>
-          <w:b/>
+          <w:bCs/>
         </w:rPr>
         <w:t>còn</w:t>
       </w:r>
@@ -32842,42 +32717,42 @@
       <w:proofErr w:type="spellStart"/>
       <w:r>
         <w:rPr>
-          <w:b/>
+          <w:bCs/>
         </w:rPr>
         <w:t>truy</w:t>
       </w:r>
       <w:proofErr w:type="spellEnd"/>
       <w:r>
         <w:rPr>
-          <w:b/>
-        </w:rPr>
-        <w:t xml:space="preserve"> </w:t>
-      </w:r>
-      <w:proofErr w:type="spellStart"/>
-      <w:r>
-        <w:rPr>
-          <w:b/>
+          <w:bCs/>
+        </w:rPr>
+        <w:t xml:space="preserve"> </w:t>
+      </w:r>
+      <w:proofErr w:type="spellStart"/>
+      <w:r>
+        <w:rPr>
+          <w:bCs/>
         </w:rPr>
         <w:t>vấn</w:t>
       </w:r>
       <w:proofErr w:type="spellEnd"/>
       <w:r>
         <w:rPr>
-          <w:b/>
-        </w:rPr>
-        <w:t xml:space="preserve"> </w:t>
-      </w:r>
-      <w:proofErr w:type="spellStart"/>
-      <w:r>
-        <w:rPr>
-          <w:b/>
+          <w:bCs/>
+        </w:rPr>
+        <w:t xml:space="preserve"> </w:t>
+      </w:r>
+      <w:proofErr w:type="spellStart"/>
+      <w:r>
+        <w:rPr>
+          <w:bCs/>
         </w:rPr>
         <w:t>thông</w:t>
       </w:r>
       <w:proofErr w:type="spellEnd"/>
       <w:r>
         <w:rPr>
-          <w:b/>
+          <w:bCs/>
         </w:rPr>
         <w:t xml:space="preserve"> tin.</w:t>
       </w:r>
@@ -47938,7 +47813,7 @@
           <w:lang w:val="en-GB" w:eastAsia="en-GB"/>
         </w:rPr>
         <w:drawing>
-          <wp:inline distT="0" distB="0" distL="0" distR="0" wp14:anchorId="6FFEEFB0" wp14:editId="71D0AAA4">
+          <wp:inline distT="0" distB="0" distL="0" distR="0" wp14:anchorId="6FFEEFB0" wp14:editId="5D59A28D">
             <wp:extent cx="5731510" cy="1021715"/>
             <wp:effectExtent l="0" t="0" r="0" b="0"/>
             <wp:docPr id="1588708218" name="Picture 5"/>
@@ -48718,22 +48593,6 @@
           <w:lang w:val="en-GB" w:eastAsia="en-GB"/>
         </w:rPr>
       </w:pPr>
-    </w:p>
-    <w:p>
-      <w:pPr>
-        <w:ind w:firstLine="720"/>
-        <w:rPr>
-          <w:lang w:val="en-GB" w:eastAsia="en-GB"/>
-        </w:rPr>
-      </w:pPr>
-    </w:p>
-    <w:p>
-      <w:pPr>
-        <w:ind w:firstLine="720"/>
-        <w:rPr>
-          <w:lang w:val="en-GB" w:eastAsia="en-GB"/>
-        </w:rPr>
-      </w:pPr>
       <w:r>
         <w:rPr>
           <w:rFonts w:eastAsia="Times New Roman" w:cs="Times New Roman"/>
@@ -50018,7 +49877,6 @@
               <w:rPr>
                 <w:lang w:val="en-GB" w:eastAsia="en-GB"/>
               </w:rPr>
-              <w:lastRenderedPageBreak/>
               <w:t xml:space="preserve">    tokens = [t for t in tokens if t not in STOPWORDS and </w:t>
             </w:r>
             <w:proofErr w:type="spellStart"/>
@@ -51425,7 +51283,6 @@
               <w:rPr>
                 <w:lang w:val="en-GB" w:eastAsia="en-GB"/>
               </w:rPr>
-              <w:lastRenderedPageBreak/>
               <w:t xml:space="preserve">query = </w:t>
             </w:r>
             <w:proofErr w:type="spellStart"/>
@@ -51664,6 +51521,7 @@
               <w:rPr>
                 <w:lang w:val="en-GB" w:eastAsia="en-GB"/>
               </w:rPr>
+              <w:lastRenderedPageBreak/>
               <w:t xml:space="preserve">                      placeholder="</w:t>
             </w:r>
             <w:proofErr w:type="spellStart"/>
@@ -53208,13 +53066,14 @@
       </w:pPr>
       <w:r>
         <w:rPr>
+          <w:noProof/>
           <w:lang w:val="en-GB" w:eastAsia="en-GB"/>
         </w:rPr>
         <w:lastRenderedPageBreak/>
         <w:drawing>
-          <wp:inline distT="0" distB="0" distL="0" distR="0" wp14:anchorId="1F48DF94" wp14:editId="7680D681">
-            <wp:extent cx="5731510" cy="2752725"/>
-            <wp:effectExtent l="0" t="0" r="0" b="3175"/>
+          <wp:inline distT="0" distB="0" distL="0" distR="0" wp14:anchorId="1F48DF94" wp14:editId="373A7228">
+            <wp:extent cx="5614279" cy="2696421"/>
+            <wp:effectExtent l="0" t="0" r="0" b="0"/>
             <wp:docPr id="781440291" name="Picture 1"/>
             <wp:cNvGraphicFramePr>
               <a:graphicFrameLocks xmlns:a="http://schemas.openxmlformats.org/drawingml/2006/main" noChangeAspect="1"/>
@@ -53235,7 +53094,7 @@
                   <pic:spPr>
                     <a:xfrm>
                       <a:off x="0" y="0"/>
-                      <a:ext cx="5731510" cy="2752725"/>
+                      <a:ext cx="5614279" cy="2696421"/>
                     </a:xfrm>
                     <a:prstGeom prst="rect">
                       <a:avLst/>
@@ -53343,6 +53202,7 @@
       </w:pPr>
       <w:r>
         <w:rPr>
+          <w:noProof/>
           <w:lang w:val="en-GB" w:eastAsia="en-GB"/>
         </w:rPr>
         <w:drawing>
@@ -53690,15 +53550,7 @@
           <w:sdtContent>
             <w:p>
               <w:r>
-                <w:t xml:space="preserve">Phạm </w:t>
-              </w:r>
-              <w:proofErr w:type="spellStart"/>
-              <w:r>
-                <w:t>Thế</w:t>
-              </w:r>
-              <w:proofErr w:type="spellEnd"/>
-              <w:r>
-                <w:t xml:space="preserve"> Anh </w:t>
+                <w:t xml:space="preserve">Phạm Thế Anh </w:t>
               </w:r>
               <w:proofErr w:type="spellStart"/>
               <w:r>
@@ -53794,21 +53646,16 @@
               </w:r>
               <w:proofErr w:type="spellEnd"/>
               <w:r>
-                <w:t xml:space="preserve"> (vector space)</w:t>
-              </w:r>
-              <w:r>
-                <w:t xml:space="preserve">. </w:t>
+                <w:t xml:space="preserve"> (vector space). </w:t>
               </w:r>
               <w:r>
                 <w:t>https://drive.google.com/file/d/15qnnIuzOa_jA9y0mZPGKYP-q6ntlGAlt/view</w:t>
               </w:r>
             </w:p>
-            <w:p/>
           </w:sdtContent>
         </w:sdt>
       </w:sdtContent>
     </w:sdt>
-    <w:p/>
     <w:sectPr>
       <w:footerReference w:type="default" r:id="rId19"/>
       <w:pgSz w:w="11906" w:h="16838" w:code="9"/>

</xml_diff>